<commit_message>
added db and qeuries file
</commit_message>
<xml_diff>
--- a/new/Order of Operations for cleaning.docx
+++ b/new/Order of Operations for cleaning.docx
@@ -98,6 +98,14 @@
     <w:p>
       <w:r>
         <w:tab/>
+        <w:t>Format all dates correctly for openrefine</w:t>
+      </w:r>
+      <w:bookmarkStart w:id="0" w:name="_GoBack"/>
+      <w:bookmarkEnd w:id="0"/>
+    </w:p>
+    <w:p>
+      <w:r>
+        <w:tab/>
         <w:t>Drop any unwanted columns</w:t>
       </w:r>
       <w:r>
@@ -205,8 +213,6 @@
         </w:rPr>
         <w:t>Season1Date</w:t>
       </w:r>
-      <w:bookmarkStart w:id="0" w:name="_GoBack"/>
-      <w:bookmarkEnd w:id="0"/>
     </w:p>
     <w:p>
       <w:pPr>

</xml_diff>